<commit_message>
Apply consistent plot visualization and update deeper insights
</commit_message>
<xml_diff>
--- a/docs/eda.docx
+++ b/docs/eda.docx
@@ -88,7 +88,7 @@
         <w:rPr>
           <w:rStyle w:val="VerbatimChar"/>
         </w:rPr>
-        <w:t xml:space="preserve">/tmp/ipykernel_2871/2537287560.py:32: FutureWarning:</w:t>
+        <w:t xml:space="preserve">/tmp/ipykernel_4748/543720995.py:34: FutureWarning:</w:t>
       </w:r>
       <w:r>
         <w:br/>
@@ -185,7 +185,7 @@
         <w:rPr>
           <w:rStyle w:val="VerbatimChar"/>
         </w:rPr>
-        <w:t xml:space="preserve">/tmp/ipykernel_2871/2537287560.py:70: FutureWarning:</w:t>
+        <w:t xml:space="preserve">/tmp/ipykernel_4748/543720995.py:72: FutureWarning:</w:t>
       </w:r>
       <w:r>
         <w:br/>
@@ -236,7 +236,7 @@
         <w:rPr>
           <w:rStyle w:val="VerbatimChar"/>
         </w:rPr>
-        <w:t xml:space="preserve">/tmp/ipykernel_2871/2537287560.py:73: FutureWarning:</w:t>
+        <w:t xml:space="preserve">/tmp/ipykernel_4748/543720995.py:75: FutureWarning:</w:t>
       </w:r>
       <w:r>
         <w:br/>

</xml_diff>

<commit_message>
Hide data import block in eda.qmd and modify markdown in skill_gqp_analysis.qmd
</commit_message>
<xml_diff>
--- a/docs/eda.docx
+++ b/docs/eda.docx
@@ -42,15 +42,6 @@
         <w:t xml:space="preserve">Balqis Bevi Abdul Hannan Kanaga</w:t>
       </w:r>
     </w:p>
-    <w:bookmarkStart w:id="23" w:name="exploratory-data-analysis-eda"/>
-    <w:p>
-      <w:pPr>
-        <w:pStyle w:val="Heading3"/>
-      </w:pPr>
-      <w:r>
-        <w:t xml:space="preserve">Exploratory Data Analysis (EDA)</w:t>
-      </w:r>
-    </w:p>
     <w:p>
       <w:pPr>
         <w:pStyle w:val="SourceCode"/>
@@ -88,7 +79,7 @@
         <w:rPr>
           <w:rStyle w:val="VerbatimChar"/>
         </w:rPr>
-        <w:t xml:space="preserve">/tmp/ipykernel_4748/543720995.py:34: FutureWarning:</w:t>
+        <w:t xml:space="preserve">/tmp/ipykernel_3669/3965281858.py:37: FutureWarning:</w:t>
       </w:r>
       <w:r>
         <w:br/>
@@ -185,7 +176,7 @@
         <w:rPr>
           <w:rStyle w:val="VerbatimChar"/>
         </w:rPr>
-        <w:t xml:space="preserve">/tmp/ipykernel_4748/543720995.py:72: FutureWarning:</w:t>
+        <w:t xml:space="preserve">/tmp/ipykernel_3669/3965281858.py:75: FutureWarning:</w:t>
       </w:r>
       <w:r>
         <w:br/>
@@ -236,7 +227,7 @@
         <w:rPr>
           <w:rStyle w:val="VerbatimChar"/>
         </w:rPr>
-        <w:t xml:space="preserve">/tmp/ipykernel_4748/543720995.py:75: FutureWarning:</w:t>
+        <w:t xml:space="preserve">/tmp/ipykernel_3669/3965281858.py:78: FutureWarning:</w:t>
       </w:r>
       <w:r>
         <w:br/>
@@ -298,8 +289,7 @@
         <w:t xml:space="preserve">Final SALARY_DISPLAY Non-Null Count: 69198</w:t>
       </w:r>
     </w:p>
-    <w:bookmarkEnd w:id="23"/>
-    <w:bookmarkStart w:id="24" w:name="job-postings-by-industry-top-15"/>
+    <w:bookmarkStart w:id="28" w:name="job-postings-by-industry-top-15"/>
     <w:p>
       <w:pPr>
         <w:pStyle w:val="Heading1"/>
@@ -321,208 +311,376 @@
     </w:p>
     <w:p>
       <w:pPr>
-        <w:pStyle w:val="SourceCode"/>
-      </w:pPr>
-      <w:r>
-        <w:rPr>
-          <w:rStyle w:val="VerbatimChar"/>
-        </w:rPr>
-        <w:t xml:space="preserve">Unable to display output for mime type(s): text/html</w:t>
-      </w:r>
-    </w:p>
-    <w:p>
-      <w:pPr>
         <w:pStyle w:val="FirstParagraph"/>
       </w:pPr>
       <w:r>
-        <w:rPr>
-          <w:b/>
-          <w:bCs/>
-        </w:rPr>
-        <w:t xml:space="preserve">Rationale &amp; Insights</w:t>
+        <w:drawing>
+          <wp:inline>
+            <wp:extent cx="5334000" cy="3810000"/>
+            <wp:effectExtent b="0" l="0" r="0" t="0"/>
+            <wp:docPr descr="" title="" id="24" name="Picture"/>
+            <a:graphic>
+              <a:graphicData uri="http://schemas.openxmlformats.org/drawingml/2006/picture">
+                <pic:pic>
+                  <pic:nvPicPr>
+                    <pic:cNvPr descr="eda_files/figure-docx/cell-3-output-2.png" id="25" name="Picture"/>
+                    <pic:cNvPicPr>
+                      <a:picLocks noChangeArrowheads="1" noChangeAspect="1"/>
+                    </pic:cNvPicPr>
+                  </pic:nvPicPr>
+                  <pic:blipFill>
+                    <a:blip r:embed="rId23"/>
+                    <a:stretch>
+                      <a:fillRect/>
+                    </a:stretch>
+                  </pic:blipFill>
+                  <pic:spPr bwMode="auto">
+                    <a:xfrm>
+                      <a:off x="0" y="0"/>
+                      <a:ext cx="5334000" cy="3810000"/>
+                    </a:xfrm>
+                    <a:prstGeom prst="rect">
+                      <a:avLst/>
+                    </a:prstGeom>
+                    <a:noFill/>
+                    <a:ln w="9525">
+                      <a:noFill/>
+                      <a:headEnd/>
+                      <a:tailEnd/>
+                    </a:ln>
+                  </pic:spPr>
+                </pic:pic>
+              </a:graphicData>
+            </a:graphic>
+          </wp:inline>
+        </w:drawing>
+      </w:r>
+    </w:p>
+    <w:bookmarkStart w:id="26" w:name="rationale"/>
+    <w:p>
+      <w:pPr>
+        <w:pStyle w:val="Heading2"/>
+      </w:pPr>
+      <w:r>
+        <w:t xml:space="preserve">Rationale</w:t>
+      </w:r>
+    </w:p>
+    <w:p>
+      <w:pPr>
+        <w:pStyle w:val="FirstParagraph"/>
+      </w:pPr>
+      <w:r>
+        <w:t xml:space="preserve">Highlights sectors where demand is concentrated, showing which industries are actively hiring.</w:t>
+      </w:r>
+    </w:p>
+    <w:bookmarkEnd w:id="26"/>
+    <w:bookmarkStart w:id="27" w:name="key-insights"/>
+    <w:p>
+      <w:pPr>
+        <w:pStyle w:val="Heading2"/>
+      </w:pPr>
+      <w:r>
+        <w:t xml:space="preserve">Key Insights</w:t>
+      </w:r>
+    </w:p>
+    <w:p>
+      <w:pPr>
+        <w:pStyle w:val="Compact"/>
+        <w:numPr>
+          <w:ilvl w:val="0"/>
+          <w:numId w:val="1001"/>
+        </w:numPr>
+      </w:pPr>
+      <w:r>
+        <w:t xml:space="preserve">Top Hiring Industries:</w:t>
       </w:r>
       <w:r>
         <w:t xml:space="preserve"> </w:t>
       </w:r>
       <w:r>
-        <w:t xml:space="preserve">-</w:t>
+        <w:t xml:space="preserve">Custom Computer Programming, Management Consulting, and Employment Agencies dominate job postings.</w:t>
+      </w:r>
+    </w:p>
+    <w:p>
+      <w:pPr>
+        <w:pStyle w:val="Compact"/>
+        <w:numPr>
+          <w:ilvl w:val="0"/>
+          <w:numId w:val="1001"/>
+        </w:numPr>
+      </w:pPr>
+      <w:r>
+        <w:t xml:space="preserve">Skewed Distribution:</w:t>
       </w:r>
       <w:r>
         <w:t xml:space="preserve"> </w:t>
       </w:r>
       <w:r>
-        <w:rPr>
-          <w:b/>
-          <w:bCs/>
-        </w:rPr>
-        <w:t xml:space="preserve">Why</w:t>
-      </w:r>
-      <w:r>
-        <w:t xml:space="preserve">: Highlights sectors where demand is concentrated, showing which industries are actively hiring.</w:t>
+        <w:t xml:space="preserve">The top 4 industries account for a significantly larger share of job postings than the rest.</w:t>
+      </w:r>
+    </w:p>
+    <w:p>
+      <w:pPr>
+        <w:pStyle w:val="Compact"/>
+        <w:numPr>
+          <w:ilvl w:val="0"/>
+          <w:numId w:val="1001"/>
+        </w:numPr>
+      </w:pPr>
+      <w:r>
+        <w:t xml:space="preserve">Professional Services Focus:</w:t>
       </w:r>
       <w:r>
         <w:t xml:space="preserve"> </w:t>
       </w:r>
       <w:r>
-        <w:t xml:space="preserve">-</w:t>
+        <w:t xml:space="preserve">Many high-posting sectors are centered around tech, consulting, healthcare and education — reflecting demand for knowledge-based roles.</w:t>
+      </w:r>
+    </w:p>
+    <w:bookmarkEnd w:id="27"/>
+    <w:bookmarkEnd w:id="28"/>
+    <w:bookmarkStart w:id="34" w:name="salary-distribution-by-industry-top-15"/>
+    <w:p>
+      <w:pPr>
+        <w:pStyle w:val="Heading1"/>
+      </w:pPr>
+      <w:r>
+        <w:t xml:space="preserve">Salary Distribution by Industry (Top 15)</w:t>
+      </w:r>
+    </w:p>
+    <w:p>
+      <w:pPr>
+        <w:pStyle w:val="FirstParagraph"/>
+      </w:pPr>
+      <w:r>
+        <w:drawing>
+          <wp:inline>
+            <wp:extent cx="5334000" cy="3810000"/>
+            <wp:effectExtent b="0" l="0" r="0" t="0"/>
+            <wp:docPr descr="" title="" id="30" name="Picture"/>
+            <a:graphic>
+              <a:graphicData uri="http://schemas.openxmlformats.org/drawingml/2006/picture">
+                <pic:pic>
+                  <pic:nvPicPr>
+                    <pic:cNvPr descr="eda_files/figure-docx/cell-4-output-1.png" id="31" name="Picture"/>
+                    <pic:cNvPicPr>
+                      <a:picLocks noChangeArrowheads="1" noChangeAspect="1"/>
+                    </pic:cNvPicPr>
+                  </pic:nvPicPr>
+                  <pic:blipFill>
+                    <a:blip r:embed="rId29"/>
+                    <a:stretch>
+                      <a:fillRect/>
+                    </a:stretch>
+                  </pic:blipFill>
+                  <pic:spPr bwMode="auto">
+                    <a:xfrm>
+                      <a:off x="0" y="0"/>
+                      <a:ext cx="5334000" cy="3810000"/>
+                    </a:xfrm>
+                    <a:prstGeom prst="rect">
+                      <a:avLst/>
+                    </a:prstGeom>
+                    <a:noFill/>
+                    <a:ln w="9525">
+                      <a:noFill/>
+                      <a:headEnd/>
+                      <a:tailEnd/>
+                    </a:ln>
+                  </pic:spPr>
+                </pic:pic>
+              </a:graphicData>
+            </a:graphic>
+          </wp:inline>
+        </w:drawing>
+      </w:r>
+    </w:p>
+    <w:bookmarkStart w:id="32" w:name="rationale-1"/>
+    <w:p>
+      <w:pPr>
+        <w:pStyle w:val="Heading2"/>
+      </w:pPr>
+      <w:r>
+        <w:t xml:space="preserve">Rationale</w:t>
+      </w:r>
+    </w:p>
+    <w:p>
+      <w:pPr>
+        <w:pStyle w:val="FirstParagraph"/>
+      </w:pPr>
+      <w:r>
+        <w:t xml:space="preserve">Shows where negotiation power exists and highlights industries paying well.</w:t>
+      </w:r>
+    </w:p>
+    <w:bookmarkEnd w:id="32"/>
+    <w:bookmarkStart w:id="33" w:name="key-insights-1"/>
+    <w:p>
+      <w:pPr>
+        <w:pStyle w:val="Heading2"/>
+      </w:pPr>
+      <w:r>
+        <w:t xml:space="preserve">Key Insights</w:t>
+      </w:r>
+    </w:p>
+    <w:p>
+      <w:pPr>
+        <w:pStyle w:val="Compact"/>
+        <w:numPr>
+          <w:ilvl w:val="0"/>
+          <w:numId w:val="1002"/>
+        </w:numPr>
+      </w:pPr>
+      <w:r>
+        <w:t xml:space="preserve">Wide Salary Ranges in Staffing &amp; Tech Services:</w:t>
       </w:r>
       <w:r>
         <w:t xml:space="preserve"> </w:t>
       </w:r>
       <w:r>
-        <w:rPr>
-          <w:b/>
-          <w:bCs/>
-        </w:rPr>
+        <w:t xml:space="preserve">Industries like Temporary Help Services and Employment Placement Agencies exhibit large salary spreads with high outliers, though their median pay remains modest.</w:t>
+      </w:r>
+    </w:p>
+    <w:p>
+      <w:pPr>
+        <w:pStyle w:val="Compact"/>
+        <w:numPr>
+          <w:ilvl w:val="0"/>
+          <w:numId w:val="1002"/>
+        </w:numPr>
+      </w:pPr>
+      <w:r>
+        <w:t xml:space="preserve">Stable Pay in Professional Sectors:</w:t>
+      </w:r>
+      <w:r>
+        <w:t xml:space="preserve"> </w:t>
+      </w:r>
+      <w:r>
+        <w:t xml:space="preserve">Most industries maintain a consistent median salary around $100K–$150K, reflecting standardized compensation and less variation in negotiation power.</w:t>
+      </w:r>
+    </w:p>
+    <w:bookmarkEnd w:id="33"/>
+    <w:bookmarkEnd w:id="34"/>
+    <w:bookmarkStart w:id="40" w:name="remote-vs.-on-site-jobs"/>
+    <w:p>
+      <w:pPr>
+        <w:pStyle w:val="Heading1"/>
+      </w:pPr>
+      <w:r>
+        <w:t xml:space="preserve">Remote vs. On-Site Jobs</w:t>
+      </w:r>
+    </w:p>
+    <w:p>
+      <w:pPr>
+        <w:pStyle w:val="FirstParagraph"/>
+      </w:pPr>
+      <w:r>
+        <w:drawing>
+          <wp:inline>
+            <wp:extent cx="5334000" cy="3810000"/>
+            <wp:effectExtent b="0" l="0" r="0" t="0"/>
+            <wp:docPr descr="" title="" id="36" name="Picture"/>
+            <a:graphic>
+              <a:graphicData uri="http://schemas.openxmlformats.org/drawingml/2006/picture">
+                <pic:pic>
+                  <pic:nvPicPr>
+                    <pic:cNvPr descr="eda_files/figure-docx/cell-5-output-1.png" id="37" name="Picture"/>
+                    <pic:cNvPicPr>
+                      <a:picLocks noChangeArrowheads="1" noChangeAspect="1"/>
+                    </pic:cNvPicPr>
+                  </pic:nvPicPr>
+                  <pic:blipFill>
+                    <a:blip r:embed="rId35"/>
+                    <a:stretch>
+                      <a:fillRect/>
+                    </a:stretch>
+                  </pic:blipFill>
+                  <pic:spPr bwMode="auto">
+                    <a:xfrm>
+                      <a:off x="0" y="0"/>
+                      <a:ext cx="5334000" cy="3810000"/>
+                    </a:xfrm>
+                    <a:prstGeom prst="rect">
+                      <a:avLst/>
+                    </a:prstGeom>
+                    <a:noFill/>
+                    <a:ln w="9525">
+                      <a:noFill/>
+                      <a:headEnd/>
+                      <a:tailEnd/>
+                    </a:ln>
+                  </pic:spPr>
+                </pic:pic>
+              </a:graphicData>
+            </a:graphic>
+          </wp:inline>
+        </w:drawing>
+      </w:r>
+    </w:p>
+    <w:bookmarkStart w:id="38" w:name="rationale-2"/>
+    <w:p>
+      <w:pPr>
+        <w:pStyle w:val="Heading2"/>
+      </w:pPr>
+      <w:r>
+        <w:t xml:space="preserve">Rationale</w:t>
+      </w:r>
+    </w:p>
+    <w:p>
+      <w:pPr>
+        <w:pStyle w:val="FirstParagraph"/>
+      </w:pPr>
+      <w:r>
+        <w:t xml:space="preserve">Workplace flexibility is a major factor in today’s job market.</w:t>
+      </w:r>
+    </w:p>
+    <w:bookmarkEnd w:id="38"/>
+    <w:bookmarkStart w:id="39" w:name="key-insights-2"/>
+    <w:p>
+      <w:pPr>
+        <w:pStyle w:val="Heading2"/>
+      </w:pPr>
+      <w:r>
         <w:t xml:space="preserve">Key Insights</w:t>
       </w:r>
-      <w:r>
-        <w:t xml:space="preserve">: The top three industries by job postings are Temporary Help Services, Miscellaneous Ambulatory Health Care Services, and Semiconductor and Related Device Manufacturing.</w:t>
-      </w:r>
-    </w:p>
-    <w:bookmarkEnd w:id="24"/>
-    <w:bookmarkStart w:id="25" w:name="salary-distribution-by-industry-top-15"/>
-    <w:p>
-      <w:pPr>
-        <w:pStyle w:val="Heading1"/>
-      </w:pPr>
-      <w:r>
-        <w:t xml:space="preserve">Salary Distribution by Industry (Top 15)</w:t>
-      </w:r>
-    </w:p>
-    <w:p>
-      <w:pPr>
-        <w:pStyle w:val="SourceCode"/>
-      </w:pPr>
-      <w:r>
-        <w:rPr>
-          <w:rStyle w:val="VerbatimChar"/>
-        </w:rPr>
-        <w:t xml:space="preserve">Unable to display output for mime type(s): text/html</w:t>
-      </w:r>
-    </w:p>
-    <w:p>
-      <w:pPr>
-        <w:pStyle w:val="FirstParagraph"/>
-      </w:pPr>
-      <w:r>
-        <w:rPr>
-          <w:b/>
-          <w:bCs/>
-        </w:rPr>
-        <w:t xml:space="preserve">Rationale &amp; Insights</w:t>
+    </w:p>
+    <w:p>
+      <w:pPr>
+        <w:pStyle w:val="Compact"/>
+        <w:numPr>
+          <w:ilvl w:val="0"/>
+          <w:numId w:val="1003"/>
+        </w:numPr>
+      </w:pPr>
+      <w:r>
+        <w:t xml:space="preserve">Limited Remote Availability:</w:t>
       </w:r>
       <w:r>
         <w:t xml:space="preserve"> </w:t>
       </w:r>
       <w:r>
-        <w:t xml:space="preserve">-</w:t>
+        <w:t xml:space="preserve">Only about 17% of job postings are labeled as Remote, with Hybrid Remote and Not Remote making up even smaller portions.</w:t>
+      </w:r>
+    </w:p>
+    <w:p>
+      <w:pPr>
+        <w:pStyle w:val="Compact"/>
+        <w:numPr>
+          <w:ilvl w:val="0"/>
+          <w:numId w:val="1003"/>
+        </w:numPr>
+      </w:pPr>
+      <w:r>
+        <w:t xml:space="preserve">Data Gaps in Job Listings:</w:t>
       </w:r>
       <w:r>
         <w:t xml:space="preserve"> </w:t>
       </w:r>
       <w:r>
-        <w:rPr>
-          <w:b/>
-          <w:bCs/>
-        </w:rPr>
-        <w:t xml:space="preserve">Why</w:t>
-      </w:r>
-      <w:r>
-        <w:t xml:space="preserve">: Shows where negotiation power exists and highlights industries paying well.</w:t>
-      </w:r>
-      <w:r>
-        <w:t xml:space="preserve"> </w:t>
-      </w:r>
-      <w:r>
-        <w:t xml:space="preserve">-</w:t>
-      </w:r>
-      <w:r>
-        <w:t xml:space="preserve"> </w:t>
-      </w:r>
-      <w:r>
-        <w:rPr>
-          <w:b/>
-          <w:bCs/>
-        </w:rPr>
-        <w:t xml:space="preserve">Key Insights</w:t>
-      </w:r>
-      <w:r>
-        <w:t xml:space="preserve">: Automotive Parts and Accessories Retailers show a wide range (negotiation potential), while Barber Shops show a narrow range (little negotiation).</w:t>
-      </w:r>
-    </w:p>
-    <w:bookmarkEnd w:id="25"/>
-    <w:bookmarkStart w:id="26" w:name="remote-vs.-on-site-jobs"/>
-    <w:p>
-      <w:pPr>
-        <w:pStyle w:val="Heading1"/>
-      </w:pPr>
-      <w:r>
-        <w:t xml:space="preserve">Remote vs. On-Site Jobs</w:t>
-      </w:r>
-    </w:p>
-    <w:p>
-      <w:pPr>
-        <w:pStyle w:val="SourceCode"/>
-      </w:pPr>
-      <w:r>
-        <w:rPr>
-          <w:rStyle w:val="VerbatimChar"/>
-        </w:rPr>
-        <w:t xml:space="preserve">Unable to display output for mime type(s): text/html</w:t>
-      </w:r>
-    </w:p>
-    <w:p>
-      <w:pPr>
-        <w:pStyle w:val="FirstParagraph"/>
-      </w:pPr>
-      <w:r>
-        <w:rPr>
-          <w:b/>
-          <w:bCs/>
-        </w:rPr>
-        <w:t xml:space="preserve">Rationale &amp; Insights</w:t>
-      </w:r>
-      <w:r>
-        <w:t xml:space="preserve"> </w:t>
-      </w:r>
-      <w:r>
-        <w:t xml:space="preserve">-</w:t>
-      </w:r>
-      <w:r>
-        <w:t xml:space="preserve"> </w:t>
-      </w:r>
-      <w:r>
-        <w:rPr>
-          <w:b/>
-          <w:bCs/>
-        </w:rPr>
-        <w:t xml:space="preserve">Why</w:t>
-      </w:r>
-      <w:r>
-        <w:t xml:space="preserve">: Workplace flexibility is a major factor in today’s job market.</w:t>
-      </w:r>
-      <w:r>
-        <w:t xml:space="preserve"> </w:t>
-      </w:r>
-      <w:r>
-        <w:t xml:space="preserve">-</w:t>
-      </w:r>
-      <w:r>
-        <w:t xml:space="preserve"> </w:t>
-      </w:r>
-      <w:r>
-        <w:rPr>
-          <w:b/>
-          <w:bCs/>
-        </w:rPr>
-        <w:t xml:space="preserve">Key Insights</w:t>
-      </w:r>
-      <w:r>
-        <w:t xml:space="preserve">: Most postings (78.3%) don’t specify remote status. About 17% are remote, 3.1% hybrid, and 1.6% explicitly not remote.</w:t>
-      </w:r>
-    </w:p>
-    <w:bookmarkEnd w:id="26"/>
+        <w:t xml:space="preserve">A significant 78.3% of postings lack remote classification, indicating either incomplete employer data or inconsistent labeling, which may affect job seekers’ filtering and selection.</w:t>
+      </w:r>
+    </w:p>
+    <w:bookmarkEnd w:id="39"/>
+    <w:bookmarkEnd w:id="40"/>
     <w:sectPr>
       <w:footnotePr>
         <w:numRestart w:val="eachSect"/>
@@ -633,8 +791,120 @@
       </w:pPr>
     </w:lvl>
   </w:abstractNum>
+  <w:abstractNum w:abstractNumId="991">
+    <w:nsid w:val="0000A991"/>
+    <w:multiLevelType w:val="multilevel"/>
+    <w:lvl w:ilvl="0">
+      <w:numFmt w:val="bullet"/>
+      <w:lvlText w:val=""/>
+      <w:lvlJc w:val="left"/>
+      <w:pPr>
+        <w:ind w:left="720" w:hanging="360"/>
+      </w:pPr>
+      <w:rPr>
+        <w:rFonts w:ascii="Symbol" w:hAnsi="Symbol" w:cs="Symbol" w:hint="default"/>
+      </w:rPr>
+    </w:lvl>
+    <w:lvl w:ilvl="1">
+      <w:numFmt w:val="bullet"/>
+      <w:lvlText w:val="o"/>
+      <w:lvlJc w:val="left"/>
+      <w:pPr>
+        <w:ind w:left="1440" w:hanging="360"/>
+      </w:pPr>
+      <w:rPr>
+        <w:rFonts w:ascii="Courier New" w:hAnsi="Courier New" w:cs="Courier New" w:hint="default"/>
+      </w:rPr>
+    </w:lvl>
+    <w:lvl w:ilvl="2">
+      <w:numFmt w:val="bullet"/>
+      <w:lvlText w:val=""/>
+      <w:lvlJc w:val="left"/>
+      <w:pPr>
+        <w:ind w:left="2160" w:hanging="360"/>
+      </w:pPr>
+      <w:rPr>
+        <w:rFonts w:ascii="Wingdings" w:hAnsi="Wingdings" w:cs="Wingdings" w:hint="default"/>
+      </w:rPr>
+    </w:lvl>
+    <w:lvl w:ilvl="3">
+      <w:numFmt w:val="bullet"/>
+      <w:lvlText w:val=""/>
+      <w:lvlJc w:val="left"/>
+      <w:pPr>
+        <w:ind w:left="2880" w:hanging="360"/>
+      </w:pPr>
+      <w:rPr>
+        <w:rFonts w:ascii="Symbol" w:hAnsi="Symbol" w:cs="Symbol" w:hint="default"/>
+      </w:rPr>
+    </w:lvl>
+    <w:lvl w:ilvl="4">
+      <w:numFmt w:val="bullet"/>
+      <w:lvlText w:val="o"/>
+      <w:lvlJc w:val="left"/>
+      <w:pPr>
+        <w:ind w:left="3600" w:hanging="360"/>
+      </w:pPr>
+      <w:rPr>
+        <w:rFonts w:ascii="Courier New" w:hAnsi="Courier New" w:cs="Courier New" w:hint="default"/>
+      </w:rPr>
+    </w:lvl>
+    <w:lvl w:ilvl="5">
+      <w:numFmt w:val="bullet"/>
+      <w:lvlText w:val=""/>
+      <w:lvlJc w:val="left"/>
+      <w:pPr>
+        <w:ind w:left="4320" w:hanging="360"/>
+      </w:pPr>
+      <w:rPr>
+        <w:rFonts w:ascii="Wingdings" w:hAnsi="Wingdings" w:cs="Wingdings" w:hint="default"/>
+      </w:rPr>
+    </w:lvl>
+    <w:lvl w:ilvl="6">
+      <w:numFmt w:val="bullet"/>
+      <w:lvlText w:val=""/>
+      <w:lvlJc w:val="left"/>
+      <w:pPr>
+        <w:ind w:left="5040" w:hanging="360"/>
+      </w:pPr>
+      <w:rPr>
+        <w:rFonts w:ascii="Symbol" w:hAnsi="Symbol" w:cs="Symbol" w:hint="default"/>
+      </w:rPr>
+    </w:lvl>
+    <w:lvl w:ilvl="7">
+      <w:numFmt w:val="bullet"/>
+      <w:lvlText w:val="o"/>
+      <w:lvlJc w:val="left"/>
+      <w:pPr>
+        <w:ind w:left="5760" w:hanging="360"/>
+      </w:pPr>
+      <w:rPr>
+        <w:rFonts w:ascii="Courier New" w:hAnsi="Courier New" w:cs="Courier New" w:hint="default"/>
+      </w:rPr>
+    </w:lvl>
+    <w:lvl w:ilvl="8">
+      <w:numFmt w:val="bullet"/>
+      <w:lvlText w:val=""/>
+      <w:lvlJc w:val="left"/>
+      <w:pPr>
+        <w:ind w:left="6480" w:hanging="360"/>
+      </w:pPr>
+      <w:rPr>
+        <w:rFonts w:ascii="Wingdings" w:hAnsi="Wingdings" w:cs="Wingdings" w:hint="default"/>
+      </w:rPr>
+    </w:lvl>
+  </w:abstractNum>
   <w:num w:numId="1000">
     <w:abstractNumId w:val="990"/>
+  </w:num>
+  <w:num w:numId="1001">
+    <w:abstractNumId w:val="991"/>
+  </w:num>
+  <w:num w:numId="1002">
+    <w:abstractNumId w:val="991"/>
+  </w:num>
+  <w:num w:numId="1003">
+    <w:abstractNumId w:val="991"/>
   </w:num>
 </w:numbering>
 </file>

</xml_diff>